<commit_message>
some changes in presentation and speech
</commit_message>
<xml_diff>
--- a/Речь.docx
+++ b/Речь.docx
@@ -4,6 +4,7 @@
   <w:body>
     <w:p>
       <w:pPr>
+        <w:spacing w:line="240" w:lineRule="auto"/>
         <w:rPr>
           <w:rFonts w:cs="Times New Roman"/>
           <w:szCs w:val="28"/>
@@ -56,6 +57,7 @@
     </w:p>
     <w:p>
       <w:pPr>
+        <w:spacing w:line="240" w:lineRule="auto"/>
         <w:rPr>
           <w:rFonts w:cs="Times New Roman"/>
           <w:szCs w:val="28"/>
@@ -78,6 +80,7 @@
     </w:p>
     <w:p>
       <w:pPr>
+        <w:spacing w:line="240" w:lineRule="auto"/>
         <w:rPr>
           <w:rFonts w:cs="Times New Roman"/>
           <w:szCs w:val="28"/>
@@ -136,6 +139,7 @@
     </w:p>
     <w:p>
       <w:pPr>
+        <w:spacing w:line="240" w:lineRule="auto"/>
         <w:rPr>
           <w:rFonts w:cs="Times New Roman"/>
           <w:szCs w:val="28"/>
@@ -155,6 +159,7 @@
           <w:ilvl w:val="0"/>
           <w:numId w:val="1"/>
         </w:numPr>
+        <w:spacing w:line="240" w:lineRule="auto"/>
         <w:rPr>
           <w:rFonts w:cs="Times New Roman"/>
           <w:szCs w:val="28"/>
@@ -181,6 +186,7 @@
           <w:ilvl w:val="0"/>
           <w:numId w:val="1"/>
         </w:numPr>
+        <w:spacing w:line="240" w:lineRule="auto"/>
         <w:rPr>
           <w:rFonts w:cs="Times New Roman"/>
           <w:szCs w:val="28"/>
@@ -221,6 +227,7 @@
           <w:ilvl w:val="0"/>
           <w:numId w:val="1"/>
         </w:numPr>
+        <w:spacing w:line="240" w:lineRule="auto"/>
         <w:rPr>
           <w:rFonts w:cs="Times New Roman"/>
           <w:szCs w:val="28"/>
@@ -261,6 +268,7 @@
           <w:ilvl w:val="0"/>
           <w:numId w:val="1"/>
         </w:numPr>
+        <w:spacing w:line="240" w:lineRule="auto"/>
         <w:rPr>
           <w:rFonts w:cs="Times New Roman"/>
           <w:szCs w:val="28"/>
@@ -287,6 +295,7 @@
           <w:ilvl w:val="0"/>
           <w:numId w:val="1"/>
         </w:numPr>
+        <w:spacing w:line="240" w:lineRule="auto"/>
         <w:rPr>
           <w:rFonts w:cs="Times New Roman"/>
           <w:szCs w:val="28"/>
@@ -309,6 +318,7 @@
     </w:p>
     <w:p>
       <w:pPr>
+        <w:spacing w:line="240" w:lineRule="auto"/>
         <w:rPr>
           <w:rFonts w:cs="Times New Roman"/>
           <w:szCs w:val="28"/>
@@ -324,6 +334,7 @@
     </w:p>
     <w:p>
       <w:pPr>
+        <w:spacing w:line="240" w:lineRule="auto"/>
         <w:rPr>
           <w:rFonts w:cs="Times New Roman"/>
           <w:szCs w:val="28"/>
@@ -339,6 +350,7 @@
     </w:p>
     <w:p>
       <w:pPr>
+        <w:spacing w:line="240" w:lineRule="auto"/>
         <w:ind w:firstLine="708"/>
       </w:pPr>
       <w:r>
@@ -356,6 +368,7 @@
     </w:p>
     <w:p>
       <w:pPr>
+        <w:spacing w:line="240" w:lineRule="auto"/>
         <w:ind w:firstLine="708"/>
       </w:pPr>
       <w:r>
@@ -364,7 +377,7 @@
       <w:hyperlink r:id="rId7" w:tooltip="Распределённые системы" w:history="1">
         <w:r>
           <w:rPr>
-            <w:rStyle w:val="a4"/>
+            <w:rStyle w:val="Hyperlink"/>
             <w:rFonts w:cs="Times New Roman"/>
           </w:rPr>
           <w:t>распределенных ресурсов</w:t>
@@ -376,7 +389,7 @@
       <w:hyperlink r:id="rId8" w:tooltip="Кластер (группа компьютеров)" w:history="1">
         <w:r>
           <w:rPr>
-            <w:rStyle w:val="a4"/>
+            <w:rStyle w:val="Hyperlink"/>
             <w:rFonts w:cs="Times New Roman"/>
           </w:rPr>
           <w:t>кластеров</w:t>
@@ -388,7 +401,7 @@
       <w:hyperlink r:id="rId9" w:tooltip="Хост" w:history="1">
         <w:r>
           <w:rPr>
-            <w:rStyle w:val="a4"/>
+            <w:rStyle w:val="Hyperlink"/>
             <w:rFonts w:cs="Times New Roman"/>
           </w:rPr>
           <w:t>машин</w:t>
@@ -400,7 +413,7 @@
       <w:hyperlink r:id="rId10" w:tooltip="Linux" w:history="1">
         <w:r>
           <w:rPr>
-            <w:rStyle w:val="a4"/>
+            <w:rStyle w:val="Hyperlink"/>
             <w:rFonts w:cs="Times New Roman"/>
           </w:rPr>
           <w:t>Linux</w:t>
@@ -412,7 +425,7 @@
       <w:hyperlink r:id="rId11" w:tooltip="UNIX-подобная операционная система" w:history="1">
         <w:r>
           <w:rPr>
-            <w:rStyle w:val="a4"/>
+            <w:rStyle w:val="Hyperlink"/>
             <w:rFonts w:cs="Times New Roman"/>
           </w:rPr>
           <w:t>Unix-подобных</w:t>
@@ -424,7 +437,7 @@
       <w:hyperlink r:id="rId12" w:tooltip="Операционная система" w:history="1">
         <w:r>
           <w:rPr>
-            <w:rStyle w:val="a4"/>
+            <w:rStyle w:val="Hyperlink"/>
             <w:rFonts w:cs="Times New Roman"/>
           </w:rPr>
           <w:t>операционных систем</w:t>
@@ -440,7 +453,11 @@
         <w:t>PBS</w:t>
       </w:r>
       <w:r>
-        <w:t>. Одна из самых развитых систем управления распределенными вычислениями, поддерживается большим орг</w:t>
+        <w:t xml:space="preserve">. Одна из самых развитых систем </w:t>
+      </w:r>
+      <w:r>
+        <w:lastRenderedPageBreak/>
+        <w:t>управления распределенными вычислениями, поддерживается большим орг</w:t>
       </w:r>
       <w:r>
         <w:t>анизаций и научных лабораторий.</w:t>
@@ -448,6 +465,7 @@
     </w:p>
     <w:p>
       <w:pPr>
+        <w:spacing w:line="240" w:lineRule="auto"/>
         <w:ind w:firstLine="708"/>
       </w:pPr>
       <w:r>
@@ -455,6 +473,9 @@
       </w:r>
     </w:p>
     <w:p>
+      <w:pPr>
+        <w:spacing w:line="240" w:lineRule="auto"/>
+      </w:pPr>
       <w:r>
         <w:tab/>
         <w:t xml:space="preserve">Проект разделяется на три большие части: клиент, сервер управления и сервис параллельных задач, что вы можете увидеть на картинке. Архитектура довольно классическая, а также простая </w:t>
@@ -464,6 +485,9 @@
       </w:r>
     </w:p>
     <w:p>
+      <w:pPr>
+        <w:spacing w:line="240" w:lineRule="auto"/>
+      </w:pPr>
       <w:r>
         <w:tab/>
         <w:t>С другой стороны, в проекте используется модель слоёв Мартина Фаулера. Это добавляет читаемости для программиста. Такая структура ограничивает разделяет функции отдельных частей. Данный паттерн часто используемый и большинство программистов с ходу в нём разберутся.</w:t>
@@ -472,6 +496,7 @@
     <w:p>
       <w:pPr>
         <w:pStyle w:val="2"/>
+        <w:spacing w:line="240" w:lineRule="auto"/>
       </w:pPr>
       <w:r>
         <w:t xml:space="preserve">В разработке использовались такие технологии как </w:t>
@@ -588,138 +613,130 @@
         <w:t xml:space="preserve"> </w:t>
       </w:r>
       <w:r>
-        <w:t xml:space="preserve">для общения </w:t>
-      </w:r>
+        <w:t>для общения между клиентом и сервером.</w:t>
+      </w:r>
+    </w:p>
+    <w:p>
+      <w:pPr>
+        <w:spacing w:line="240" w:lineRule="auto"/>
+      </w:pPr>
+      <w:r>
+        <w:tab/>
+      </w:r>
+      <w:r>
+        <w:t>Можно посмотреть на код, здесь менеджеры и энджины.</w:t>
+      </w:r>
+    </w:p>
+    <w:p>
+      <w:pPr>
+        <w:pStyle w:val="2"/>
+        <w:spacing w:line="240" w:lineRule="auto"/>
+      </w:pPr>
+      <w:r>
+        <w:t xml:space="preserve">Таким образом, перейдем к последней стадии разработки, благодаря </w:t>
+      </w:r>
+      <w:r>
+        <w:t>.</w:t>
+      </w:r>
+      <w:r>
+        <w:rPr>
+          <w:lang w:val="en-US"/>
+        </w:rPr>
+        <w:t>NET</w:t>
+      </w:r>
+      <w:r>
+        <w:t xml:space="preserve"> </w:t>
+      </w:r>
+      <w:r>
+        <w:rPr>
+          <w:lang w:val="en-US"/>
+        </w:rPr>
+        <w:t>Core</w:t>
+      </w:r>
+      <w:r>
+        <w:t xml:space="preserve">, </w:t>
+      </w:r>
+      <w:r>
+        <w:t xml:space="preserve">система работает как на системах </w:t>
+      </w:r>
+      <w:r>
+        <w:rPr>
+          <w:lang w:val="en-US"/>
+        </w:rPr>
+        <w:t>Windows</w:t>
+      </w:r>
+      <w:r>
+        <w:t xml:space="preserve">, </w:t>
+      </w:r>
+      <w:r>
+        <w:t xml:space="preserve">так и на системах </w:t>
+      </w:r>
+      <w:r>
+        <w:rPr>
+          <w:lang w:val="en-US"/>
+        </w:rPr>
+        <w:t>Linux</w:t>
+      </w:r>
+      <w:r>
+        <w:t xml:space="preserve">. </w:t>
+      </w:r>
+      <w:r>
+        <w:t xml:space="preserve">Фреймворк позволяет запускать </w:t>
+      </w:r>
+      <w:r>
+        <w:rPr>
+          <w:lang w:val="en-US"/>
+        </w:rPr>
+        <w:t>MPI</w:t>
+      </w:r>
+      <w:r>
+        <w:t xml:space="preserve"> </w:t>
+      </w:r>
+      <w:r>
+        <w:t>задачи, а также управлять выполнением запущенной программы. Таким образом, все поставленные задачи были выполненные, а заданная цель достигнута.</w:t>
+      </w:r>
+    </w:p>
+    <w:p>
+      <w:pPr>
+        <w:pStyle w:val="2"/>
+        <w:spacing w:line="240" w:lineRule="auto"/>
+        <w:rPr>
+          <w:rFonts w:cs="Times New Roman"/>
+        </w:rPr>
+      </w:pPr>
+      <w:r>
+        <w:rPr>
+          <w:rFonts w:cs="Times New Roman"/>
+        </w:rPr>
+        <w:t>По итогам работы был разработан кроссплатформенный фреймворк, который упрощает работу с высокопроизводительными параллельными вычислениями. Задач, связанных с параллельными вычислениями с каждым годом, будет становиться всё больше и больше, а значит инструменты, которые повышают удобство, то есть, ускоряют процесс работы с ними, будут очень важны в научной сфере.</w:t>
+      </w:r>
+    </w:p>
+    <w:p>
+      <w:pPr>
+        <w:pStyle w:val="2"/>
+        <w:spacing w:line="240" w:lineRule="auto"/>
+        <w:rPr>
+          <w:rFonts w:cs="Times New Roman"/>
+        </w:rPr>
+      </w:pPr>
+      <w:r>
+        <w:rPr>
+          <w:rFonts w:cs="Times New Roman"/>
+        </w:rPr>
+        <w:t>Разработанная программная платформа готова к развёртыванию и применению. Помимо этого, фреймворк имеет большие возможности для доработки и добавления нового функционала, так как при создании закладывалось возможности для этого.</w:t>
+      </w:r>
+    </w:p>
+    <w:p>
+      <w:pPr>
+        <w:pStyle w:val="2"/>
+        <w:spacing w:line="240" w:lineRule="auto"/>
+        <w:rPr>
+          <w:rFonts w:cs="Times New Roman"/>
+          <w:szCs w:val="28"/>
+        </w:rPr>
+      </w:pPr>
       <w:bookmarkStart w:id="0" w:name="_GoBack"/>
       <w:bookmarkEnd w:id="0"/>
-      <w:r>
-        <w:t>между клиентом и сервером.</w:t>
-      </w:r>
-    </w:p>
-    <w:p>
-      <w:r>
-        <w:tab/>
-      </w:r>
-      <w:r>
-        <w:t>Можно посмотреть на код, здесь менеджеры и энджины.</w:t>
-      </w:r>
-    </w:p>
-    <w:p>
-      <w:pPr>
-        <w:pStyle w:val="2"/>
-      </w:pPr>
-      <w:r>
-        <w:t xml:space="preserve">Таким образом, перейдем к последней стадии разработки, благодаря </w:t>
-      </w:r>
-      <w:r>
-        <w:t>.</w:t>
-      </w:r>
-      <w:r>
-        <w:rPr>
-          <w:lang w:val="en-US"/>
-        </w:rPr>
-        <w:t>NET</w:t>
-      </w:r>
-      <w:r>
-        <w:t xml:space="preserve"> </w:t>
-      </w:r>
-      <w:r>
-        <w:rPr>
-          <w:lang w:val="en-US"/>
-        </w:rPr>
-        <w:t>Core</w:t>
-      </w:r>
-      <w:r>
-        <w:t xml:space="preserve">, </w:t>
-      </w:r>
-      <w:r>
-        <w:t xml:space="preserve">система работает как на системах </w:t>
-      </w:r>
-      <w:r>
-        <w:rPr>
-          <w:lang w:val="en-US"/>
-        </w:rPr>
-        <w:t>Windows</w:t>
-      </w:r>
-      <w:r>
-        <w:t xml:space="preserve">, </w:t>
-      </w:r>
-      <w:r>
-        <w:t xml:space="preserve">так и на системах </w:t>
-      </w:r>
-      <w:r>
-        <w:rPr>
-          <w:lang w:val="en-US"/>
-        </w:rPr>
-        <w:t>Linux</w:t>
-      </w:r>
-      <w:r>
-        <w:t xml:space="preserve">. </w:t>
-      </w:r>
-      <w:r>
-        <w:t xml:space="preserve">Фреймворк позволяет запускать </w:t>
-      </w:r>
-      <w:r>
-        <w:rPr>
-          <w:lang w:val="en-US"/>
-        </w:rPr>
-        <w:t>MPI</w:t>
-      </w:r>
-      <w:r>
-        <w:t xml:space="preserve"> </w:t>
-      </w:r>
-      <w:r>
-        <w:t>задачи, а также управлять выполнением запущенной программы. Таким образом, все поставленные задачи были выполненные, а заданная цель достигнута.</w:t>
-      </w:r>
-    </w:p>
-    <w:p>
-      <w:pPr>
-        <w:pStyle w:val="2"/>
-        <w:rPr>
-          <w:rFonts w:cs="Times New Roman"/>
-          <w:szCs w:val="28"/>
-        </w:rPr>
-      </w:pPr>
-      <w:r>
-        <w:t xml:space="preserve">В дальнейшем планируется развитие продукта, создание веб клиента для управления. Также планируется добавление новой функциональности, аткой как </w:t>
-      </w:r>
-      <w:r>
-        <w:rPr>
-          <w:rFonts w:cs="Times New Roman"/>
-        </w:rPr>
-        <w:t>п</w:t>
-      </w:r>
-      <w:r>
-        <w:rPr>
-          <w:rFonts w:cs="Times New Roman"/>
-        </w:rPr>
-        <w:t>олучение статистики раб</w:t>
-      </w:r>
-      <w:r>
-        <w:rPr>
-          <w:rFonts w:cs="Times New Roman"/>
-        </w:rPr>
-        <w:t>оты параллельной программы,</w:t>
-      </w:r>
-      <w:r>
-        <w:rPr>
-          <w:rFonts w:cs="Times New Roman"/>
-        </w:rPr>
-        <w:t xml:space="preserve"> работа через протокол </w:t>
-      </w:r>
-      <w:r>
-        <w:rPr>
-          <w:rFonts w:cs="Times New Roman"/>
-          <w:lang w:val="en-US"/>
-        </w:rPr>
-        <w:t>FTP</w:t>
-      </w:r>
-      <w:r>
-        <w:rPr>
-          <w:rFonts w:cs="Times New Roman"/>
-        </w:rPr>
-        <w:t>, запуск вычислений по определенному расписанию.</w:t>
-      </w:r>
     </w:p>
     <w:sectPr>
       <w:pgSz w:w="11906" w:h="16838"/>
@@ -1319,7 +1336,7 @@
     <w:lsdException w:name="List Table 6 Colorful Accent 6" w:uiPriority="51"/>
     <w:lsdException w:name="List Table 7 Colorful Accent 6" w:uiPriority="52"/>
   </w:latentStyles>
-  <w:style w:type="paragraph" w:default="1" w:styleId="a">
+  <w:style w:type="paragraph" w:default="1" w:styleId="Normal">
     <w:name w:val="Normal"/>
     <w:qFormat/>
     <w:rsid w:val="00101482"/>
@@ -1328,13 +1345,13 @@
       <w:sz w:val="28"/>
     </w:rPr>
   </w:style>
-  <w:style w:type="character" w:default="1" w:styleId="a0">
+  <w:style w:type="character" w:default="1" w:styleId="DefaultParagraphFont">
     <w:name w:val="Default Paragraph Font"/>
     <w:uiPriority w:val="1"/>
     <w:semiHidden/>
     <w:unhideWhenUsed/>
   </w:style>
-  <w:style w:type="table" w:default="1" w:styleId="a1">
+  <w:style w:type="table" w:default="1" w:styleId="TableNormal">
     <w:name w:val="Normal Table"/>
     <w:uiPriority w:val="99"/>
     <w:semiHidden/>
@@ -1349,13 +1366,13 @@
       </w:tblCellMar>
     </w:tblPr>
   </w:style>
-  <w:style w:type="numbering" w:default="1" w:styleId="a2">
+  <w:style w:type="numbering" w:default="1" w:styleId="NoList">
     <w:name w:val="No List"/>
     <w:uiPriority w:val="99"/>
     <w:semiHidden/>
     <w:unhideWhenUsed/>
   </w:style>
-  <w:style w:type="paragraph" w:styleId="a3">
+  <w:style w:type="paragraph" w:styleId="NoSpacing">
     <w:name w:val="No Spacing"/>
     <w:uiPriority w:val="1"/>
     <w:qFormat/>
@@ -1364,9 +1381,9 @@
       <w:spacing w:after="0" w:line="240" w:lineRule="auto"/>
     </w:pPr>
   </w:style>
-  <w:style w:type="character" w:styleId="a4">
+  <w:style w:type="character" w:styleId="Hyperlink">
     <w:name w:val="Hyperlink"/>
-    <w:basedOn w:val="a0"/>
+    <w:basedOn w:val="DefaultParagraphFont"/>
     <w:uiPriority w:val="99"/>
     <w:unhideWhenUsed/>
     <w:rsid w:val="00F86B92"/>
@@ -1377,8 +1394,8 @@
   </w:style>
   <w:style w:type="paragraph" w:customStyle="1" w:styleId="2">
     <w:name w:val="Обычный2"/>
-    <w:basedOn w:val="a"/>
-    <w:next w:val="a"/>
+    <w:basedOn w:val="Normal"/>
+    <w:next w:val="Normal"/>
     <w:qFormat/>
     <w:rsid w:val="00F86B92"/>
     <w:pPr>
@@ -1390,10 +1407,10 @@
       <w:jc w:val="both"/>
     </w:pPr>
   </w:style>
-  <w:style w:type="paragraph" w:styleId="a5">
+  <w:style w:type="paragraph" w:styleId="FootnoteText">
     <w:name w:val="footnote text"/>
-    <w:basedOn w:val="a"/>
-    <w:link w:val="a6"/>
+    <w:basedOn w:val="Normal"/>
+    <w:link w:val="FootnoteTextChar"/>
     <w:uiPriority w:val="99"/>
     <w:semiHidden/>
     <w:unhideWhenUsed/>
@@ -1406,10 +1423,10 @@
       <w:szCs w:val="20"/>
     </w:rPr>
   </w:style>
-  <w:style w:type="character" w:customStyle="1" w:styleId="a6">
-    <w:name w:val="Текст сноски Знак"/>
-    <w:basedOn w:val="a0"/>
-    <w:link w:val="a5"/>
+  <w:style w:type="character" w:customStyle="1" w:styleId="FootnoteTextChar">
+    <w:name w:val="Footnote Text Char"/>
+    <w:basedOn w:val="DefaultParagraphFont"/>
+    <w:link w:val="FootnoteText"/>
     <w:uiPriority w:val="99"/>
     <w:semiHidden/>
     <w:rsid w:val="00F86B92"/>
@@ -1418,9 +1435,9 @@
       <w:szCs w:val="20"/>
     </w:rPr>
   </w:style>
-  <w:style w:type="character" w:styleId="a7">
+  <w:style w:type="character" w:styleId="FootnoteReference">
     <w:name w:val="footnote reference"/>
-    <w:basedOn w:val="a0"/>
+    <w:basedOn w:val="DefaultParagraphFont"/>
     <w:uiPriority w:val="99"/>
     <w:semiHidden/>
     <w:unhideWhenUsed/>

</xml_diff>